<commit_message>
delete debug code section
</commit_message>
<xml_diff>
--- a/蛋白质序列筛选程序说明.docx
+++ b/蛋白质序列筛选程序说明.docx
@@ -7,6 +7,8 @@
         <w:rPr>
           <w:rFonts w:asciiTheme="majorHAnsi" w:eastAsiaTheme="majorEastAsia" w:hAnsiTheme="majorHAnsi" w:cstheme="majorBidi"/>
           <w:caps/>
+          <w:kern w:val="2"/>
+          <w:sz w:val="21"/>
         </w:rPr>
         <w:id w:val="39660063"/>
         <w:docPartObj>
@@ -18,8 +20,6 @@
         <w:rPr>
           <w:rFonts w:asciiTheme="minorHAnsi" w:eastAsiaTheme="minorEastAsia" w:hAnsiTheme="minorHAnsi" w:cstheme="minorBidi"/>
           <w:caps w:val="0"/>
-          <w:kern w:val="2"/>
-          <w:sz w:val="21"/>
         </w:rPr>
       </w:sdtEndPr>
       <w:sdtContent>
@@ -263,9 +263,6 @@
               <w:sdtPr>
                 <w:alias w:val="摘要"/>
                 <w:id w:val="8276291"/>
-                <w:placeholder>
-                  <w:docPart w:val="073E35E31B6B44A2BA31968093927886"/>
-                </w:placeholder>
                 <w:dataBinding w:prefixMappings="xmlns:ns0='http://schemas.microsoft.com/office/2006/coverPageProps'" w:xpath="/ns0:CoverPageProperties[1]/ns0:Abstract[1]" w:storeItemID="{55AF091B-3C7A-41E3-B477-F2FDAA23CFDA}"/>
                 <w:text/>
               </w:sdtPr>
@@ -296,11 +293,6 @@
       </w:sdtContent>
     </w:sdt>
     <w:p>
-      <w:pPr>
-        <w:rPr>
-          <w:rFonts w:hint="eastAsia"/>
-        </w:rPr>
-      </w:pPr>
       <w:r>
         <w:lastRenderedPageBreak/>
         <w:t>编程语言：</w:t>
@@ -310,11 +302,6 @@
       </w:r>
     </w:p>
     <w:p>
-      <w:pPr>
-        <w:rPr>
-          <w:rFonts w:hint="eastAsia"/>
-        </w:rPr>
-      </w:pPr>
       <w:r>
         <w:rPr>
           <w:rFonts w:hint="eastAsia"/>
@@ -345,16 +332,8 @@
         <w:rPr>
           <w:rFonts w:hint="eastAsia"/>
         </w:rPr>
-        <w:t xml:space="preserve">  </w:t>
-      </w:r>
-      <w:proofErr w:type="spellStart"/>
-      <w:r>
-        <w:rPr>
-          <w:rFonts w:hint="eastAsia"/>
-        </w:rPr>
-        <w:t>Biopy</w:t>
-      </w:r>
-      <w:proofErr w:type="spellEnd"/>
+        <w:t xml:space="preserve">  Biopy</w:t>
+      </w:r>
     </w:p>
     <w:p>
       <w:pPr>
@@ -364,9 +343,6 @@
           <w:numId w:val="1"/>
         </w:numPr>
         <w:ind w:firstLineChars="0"/>
-        <w:rPr>
-          <w:rFonts w:hint="eastAsia"/>
-        </w:rPr>
       </w:pPr>
       <w:r>
         <w:t>Part</w:t>
@@ -385,11 +361,6 @@
       </w:r>
     </w:p>
     <w:p>
-      <w:pPr>
-        <w:rPr>
-          <w:rFonts w:hint="eastAsia"/>
-        </w:rPr>
-      </w:pPr>
       <w:r>
         <w:t>以下使用字母</w:t>
       </w:r>
@@ -405,13 +376,13 @@
         </w:rPr>
         <w:t>代表</w:t>
       </w:r>
-      <w:proofErr w:type="gramStart"/>
       <w:r>
         <w:rPr>
           <w:rFonts w:hint="eastAsia"/>
         </w:rPr>
         <w:t xml:space="preserve"> </w:t>
       </w:r>
+      <w:commentRangeStart w:id="0"/>
       <w:r>
         <w:rPr>
           <w:rFonts w:hint="eastAsia"/>
@@ -430,7 +401,6 @@
         </w:rPr>
         <w:t>氨基酸</w:t>
       </w:r>
-      <w:proofErr w:type="gramEnd"/>
       <w:r>
         <w:rPr>
           <w:rFonts w:hint="eastAsia"/>
@@ -443,13 +413,15 @@
         </w:rPr>
         <w:t>氨基酸</w:t>
       </w:r>
-    </w:p>
-    <w:p>
-      <w:pPr>
-        <w:rPr>
-          <w:rFonts w:hint="eastAsia"/>
-        </w:rPr>
-      </w:pPr>
+      <w:commentRangeEnd w:id="0"/>
+      <w:r>
+        <w:rPr>
+          <w:rStyle w:val="aa"/>
+        </w:rPr>
+        <w:commentReference w:id="0"/>
+      </w:r>
+    </w:p>
+    <w:p>
       <w:r>
         <w:rPr>
           <w:rFonts w:hint="eastAsia"/>
@@ -470,11 +442,6 @@
       </w:r>
     </w:p>
     <w:p>
-      <w:pPr>
-        <w:rPr>
-          <w:rFonts w:hint="eastAsia"/>
-        </w:rPr>
-      </w:pPr>
       <w:r>
         <w:rPr>
           <w:rStyle w:val="a6"/>
@@ -488,33 +455,17 @@
         </w:rPr>
         <w:t>取得程序所在路径下所有</w:t>
       </w:r>
-      <w:proofErr w:type="spellStart"/>
       <w:r>
         <w:rPr>
           <w:rFonts w:hint="eastAsia"/>
         </w:rPr>
         <w:t>fasta</w:t>
       </w:r>
-      <w:proofErr w:type="spellEnd"/>
-      <w:r>
-        <w:rPr>
-          <w:rFonts w:hint="eastAsia"/>
-        </w:rPr>
-        <w:t>格式数据库，</w:t>
-      </w:r>
-      <w:proofErr w:type="gramStart"/>
-      <w:r>
-        <w:rPr>
-          <w:rFonts w:hint="eastAsia"/>
-        </w:rPr>
-        <w:t>遍历每</w:t>
-      </w:r>
-      <w:proofErr w:type="gramEnd"/>
-      <w:r>
-        <w:rPr>
-          <w:rFonts w:hint="eastAsia"/>
-        </w:rPr>
-        <w:t>数据库中序列，如果序列中</w:t>
+      <w:r>
+        <w:rPr>
+          <w:rFonts w:hint="eastAsia"/>
+        </w:rPr>
+        <w:t>格式数据库，遍历每数据库中序列，如果序列中</w:t>
       </w:r>
       <w:r>
         <w:rPr>
@@ -540,28 +491,24 @@
         </w:rPr>
         <w:t>含量数据和序列总长度到分析数据集中。循环处理直到文件结尾。如果待输出序列数据集不为空则将待输出序列数据集以</w:t>
       </w:r>
-      <w:proofErr w:type="spellStart"/>
       <w:r>
         <w:rPr>
           <w:rFonts w:hint="eastAsia"/>
         </w:rPr>
         <w:t>fasta</w:t>
       </w:r>
-      <w:proofErr w:type="spellEnd"/>
       <w:r>
         <w:rPr>
           <w:rFonts w:hint="eastAsia"/>
         </w:rPr>
         <w:t>格式保存，将分析数据集以</w:t>
       </w:r>
-      <w:proofErr w:type="spellStart"/>
       <w:r>
         <w:rPr>
           <w:rFonts w:hint="eastAsia"/>
         </w:rPr>
         <w:t>json</w:t>
       </w:r>
-      <w:proofErr w:type="spellEnd"/>
       <w:r>
         <w:rPr>
           <w:rFonts w:hint="eastAsia"/>
@@ -572,6 +519,7 @@
     <w:p>
       <w:pPr>
         <w:rPr>
+          <w:ins w:id="1" w:author="QM Lee" w:date="2019-05-18T13:39:00Z"/>
           <w:rFonts w:hint="eastAsia"/>
         </w:rPr>
       </w:pPr>
@@ -584,21 +532,11 @@
       <w:r>
         <w:t>将待筛选序列的</w:t>
       </w:r>
-      <w:proofErr w:type="spellStart"/>
       <w:r>
         <w:t>fasta</w:t>
       </w:r>
-      <w:proofErr w:type="spellEnd"/>
-      <w:r>
-        <w:t>格式数据库拷贝到程序所在路径，执行</w:t>
-      </w:r>
-      <w:proofErr w:type="gramStart"/>
-      <w:r>
-        <w:t>本初步</w:t>
-      </w:r>
-      <w:proofErr w:type="gramEnd"/>
-      <w:r>
-        <w:t>筛选程序。如果有符合条件的输出数据，该数据会以</w:t>
+      <w:r>
+        <w:t>格式数据库拷贝到程序所在路径，执行本初步筛选程序。如果有符合条件的输出数据，该数据会以</w:t>
       </w:r>
       <w:r>
         <w:rPr>
@@ -625,13 +563,8 @@
         <w:t>为文件名</w:t>
       </w:r>
       <w:r>
-        <w:t>保存在程序所在路径。分析结果保存在程序所在</w:t>
-      </w:r>
-      <w:proofErr w:type="gramStart"/>
-      <w:r>
-        <w:t>路径下名为</w:t>
-      </w:r>
-      <w:proofErr w:type="gramEnd"/>
+        <w:t>保存在程序所在路径。分析结果保存在程序所在路径下名为</w:t>
+      </w:r>
       <w:r>
         <w:rPr>
           <w:rFonts w:hint="eastAsia"/>
@@ -657,6 +590,297 @@
         <w:t>文件中。</w:t>
       </w:r>
     </w:p>
+    <w:p>
+      <w:pPr>
+        <w:rPr>
+          <w:rFonts w:ascii="Verdana" w:eastAsia="宋体" w:hAnsi="Verdana" w:cs="宋体" w:hint="eastAsia"/>
+          <w:color w:val="000000"/>
+          <w:kern w:val="0"/>
+          <w:szCs w:val="21"/>
+        </w:rPr>
+      </w:pPr>
+      <w:r>
+        <w:rPr>
+          <w:rFonts w:ascii="Verdana" w:eastAsia="宋体" w:hAnsi="Verdana" w:cs="宋体" w:hint="eastAsia"/>
+          <w:color w:val="000000"/>
+          <w:kern w:val="0"/>
+          <w:szCs w:val="21"/>
+        </w:rPr>
+        <w:t>筛选条件：</w:t>
+      </w:r>
+    </w:p>
+    <w:p>
+      <w:pPr>
+        <w:rPr>
+          <w:rFonts w:ascii="Verdana" w:eastAsia="宋体" w:hAnsi="Verdana" w:cs="宋体" w:hint="eastAsia"/>
+          <w:color w:val="000000"/>
+          <w:kern w:val="0"/>
+          <w:szCs w:val="21"/>
+        </w:rPr>
+      </w:pPr>
+      <m:oMath>
+        <m:nary>
+          <m:naryPr>
+            <m:chr m:val="∑"/>
+            <m:limLoc m:val="undOvr"/>
+            <m:subHide m:val="on"/>
+            <m:supHide m:val="on"/>
+            <m:ctrlPr>
+              <w:rPr>
+                <w:rFonts w:ascii="Cambria Math" w:eastAsia="宋体" w:hAnsi="Cambria Math" w:cs="宋体"/>
+                <w:color w:val="000000"/>
+                <w:kern w:val="0"/>
+                <w:szCs w:val="21"/>
+              </w:rPr>
+            </m:ctrlPr>
+          </m:naryPr>
+          <m:sub/>
+          <m:sup/>
+          <m:e>
+            <m:r>
+              <m:rPr>
+                <m:sty m:val="p"/>
+              </m:rPr>
+              <w:rPr>
+                <w:rFonts w:ascii="Cambria Math" w:eastAsia="宋体" w:hAnsi="Cambria Math" w:cs="宋体"/>
+                <w:color w:val="000000"/>
+                <w:kern w:val="0"/>
+                <w:szCs w:val="21"/>
+              </w:rPr>
+              <m:t>S</m:t>
+            </m:r>
+          </m:e>
+        </m:nary>
+        <m:r>
+          <m:rPr>
+            <m:sty m:val="p"/>
+          </m:rPr>
+          <w:rPr>
+            <w:rFonts w:ascii="Cambria Math" w:eastAsia="宋体" w:hAnsi="Cambria Math" w:cs="宋体"/>
+            <w:color w:val="000000"/>
+            <w:kern w:val="0"/>
+            <w:szCs w:val="21"/>
+          </w:rPr>
+          <m:t>÷</m:t>
+        </m:r>
+        <m:nary>
+          <m:naryPr>
+            <m:chr m:val="∑"/>
+            <m:limLoc m:val="undOvr"/>
+            <m:subHide m:val="on"/>
+            <m:supHide m:val="on"/>
+            <m:ctrlPr>
+              <w:rPr>
+                <w:rFonts w:ascii="Cambria Math" w:eastAsia="宋体" w:hAnsi="Cambria Math" w:cs="宋体"/>
+                <w:color w:val="000000"/>
+                <w:kern w:val="0"/>
+                <w:szCs w:val="21"/>
+              </w:rPr>
+            </m:ctrlPr>
+          </m:naryPr>
+          <m:sub/>
+          <m:sup/>
+          <m:e>
+            <m:r>
+              <m:rPr>
+                <m:sty m:val="p"/>
+              </m:rPr>
+              <w:rPr>
+                <w:rFonts w:ascii="Cambria Math" w:eastAsia="宋体" w:hAnsi="Cambria Math" w:cs="宋体"/>
+                <w:color w:val="000000"/>
+                <w:kern w:val="0"/>
+                <w:szCs w:val="21"/>
+              </w:rPr>
+              <m:t>n</m:t>
+            </m:r>
+          </m:e>
+        </m:nary>
+      </m:oMath>
+      <w:r>
+        <w:rPr>
+          <w:rFonts w:ascii="Verdana" w:eastAsia="宋体" w:hAnsi="Verdana" w:cs="宋体" w:hint="eastAsia"/>
+          <w:color w:val="000000"/>
+          <w:kern w:val="0"/>
+          <w:szCs w:val="21"/>
+        </w:rPr>
+        <w:t xml:space="preserve"> &gt; 0.08&amp;</w:t>
+      </w:r>
+      <m:oMath>
+        <m:nary>
+          <m:naryPr>
+            <m:chr m:val="∑"/>
+            <m:limLoc m:val="undOvr"/>
+            <m:subHide m:val="on"/>
+            <m:supHide m:val="on"/>
+            <m:ctrlPr>
+              <w:rPr>
+                <w:rFonts w:ascii="Cambria Math" w:eastAsia="宋体" w:hAnsi="Cambria Math" w:cs="宋体"/>
+                <w:color w:val="000000"/>
+                <w:kern w:val="0"/>
+                <w:szCs w:val="21"/>
+              </w:rPr>
+            </m:ctrlPr>
+          </m:naryPr>
+          <m:sub/>
+          <m:sup/>
+          <m:e>
+            <m:r>
+              <m:rPr>
+                <m:sty m:val="p"/>
+              </m:rPr>
+              <w:rPr>
+                <w:rFonts w:ascii="Cambria Math" w:eastAsia="宋体" w:hAnsi="Cambria Math" w:cs="宋体"/>
+                <w:color w:val="000000"/>
+                <w:kern w:val="0"/>
+                <w:szCs w:val="21"/>
+              </w:rPr>
+              <m:t>P</m:t>
+            </m:r>
+          </m:e>
+        </m:nary>
+        <m:r>
+          <m:rPr>
+            <m:sty m:val="p"/>
+          </m:rPr>
+          <w:rPr>
+            <w:rFonts w:ascii="Cambria Math" w:eastAsia="宋体" w:hAnsi="Cambria Math" w:cs="宋体"/>
+            <w:color w:val="000000"/>
+            <w:kern w:val="0"/>
+            <w:szCs w:val="21"/>
+          </w:rPr>
+          <m:t>÷</m:t>
+        </m:r>
+        <m:nary>
+          <m:naryPr>
+            <m:chr m:val="∑"/>
+            <m:limLoc m:val="undOvr"/>
+            <m:subHide m:val="on"/>
+            <m:supHide m:val="on"/>
+            <m:ctrlPr>
+              <w:rPr>
+                <w:rFonts w:ascii="Cambria Math" w:eastAsia="宋体" w:hAnsi="Cambria Math" w:cs="宋体"/>
+                <w:color w:val="000000"/>
+                <w:kern w:val="0"/>
+                <w:szCs w:val="21"/>
+              </w:rPr>
+            </m:ctrlPr>
+          </m:naryPr>
+          <m:sub/>
+          <m:sup/>
+          <m:e>
+            <m:r>
+              <m:rPr>
+                <m:sty m:val="p"/>
+              </m:rPr>
+              <w:rPr>
+                <w:rFonts w:ascii="Cambria Math" w:eastAsia="宋体" w:hAnsi="Cambria Math" w:cs="宋体"/>
+                <w:color w:val="000000"/>
+                <w:kern w:val="0"/>
+                <w:szCs w:val="21"/>
+              </w:rPr>
+              <m:t>n</m:t>
+            </m:r>
+          </m:e>
+        </m:nary>
+      </m:oMath>
+      <w:r>
+        <w:rPr>
+          <w:rFonts w:ascii="Verdana" w:eastAsia="宋体" w:hAnsi="Verdana" w:cs="宋体" w:hint="eastAsia"/>
+          <w:color w:val="000000"/>
+          <w:kern w:val="0"/>
+          <w:szCs w:val="21"/>
+        </w:rPr>
+        <w:t xml:space="preserve"> &gt;0.1&amp;&amp;</w:t>
+      </w:r>
+      <m:oMath>
+        <m:nary>
+          <m:naryPr>
+            <m:chr m:val="∑"/>
+            <m:limLoc m:val="undOvr"/>
+            <m:subHide m:val="on"/>
+            <m:supHide m:val="on"/>
+            <m:ctrlPr>
+              <w:rPr>
+                <w:rFonts w:ascii="Cambria Math" w:eastAsia="宋体" w:hAnsi="Cambria Math" w:cs="宋体"/>
+                <w:color w:val="000000"/>
+                <w:kern w:val="0"/>
+                <w:szCs w:val="21"/>
+              </w:rPr>
+            </m:ctrlPr>
+          </m:naryPr>
+          <m:sub/>
+          <m:sup/>
+          <m:e>
+            <m:r>
+              <m:rPr>
+                <m:sty m:val="p"/>
+              </m:rPr>
+              <w:rPr>
+                <w:rFonts w:ascii="Cambria Math" w:eastAsia="宋体" w:hAnsi="Cambria Math" w:cs="宋体"/>
+                <w:color w:val="000000"/>
+                <w:kern w:val="0"/>
+                <w:szCs w:val="21"/>
+              </w:rPr>
+              <m:t>T</m:t>
+            </m:r>
+          </m:e>
+        </m:nary>
+        <m:r>
+          <m:rPr>
+            <m:sty m:val="p"/>
+          </m:rPr>
+          <w:rPr>
+            <w:rFonts w:ascii="Cambria Math" w:eastAsia="宋体" w:hAnsi="Cambria Math" w:cs="宋体"/>
+            <w:color w:val="000000"/>
+            <w:kern w:val="0"/>
+            <w:szCs w:val="21"/>
+          </w:rPr>
+          <m:t>÷</m:t>
+        </m:r>
+        <m:nary>
+          <m:naryPr>
+            <m:chr m:val="∑"/>
+            <m:limLoc m:val="undOvr"/>
+            <m:subHide m:val="on"/>
+            <m:supHide m:val="on"/>
+            <m:ctrlPr>
+              <w:rPr>
+                <w:rFonts w:ascii="Cambria Math" w:eastAsia="宋体" w:hAnsi="Cambria Math" w:cs="宋体"/>
+                <w:color w:val="000000"/>
+                <w:kern w:val="0"/>
+                <w:szCs w:val="21"/>
+              </w:rPr>
+            </m:ctrlPr>
+          </m:naryPr>
+          <m:sub/>
+          <m:sup/>
+          <m:e>
+            <m:r>
+              <m:rPr>
+                <m:sty m:val="p"/>
+              </m:rPr>
+              <w:rPr>
+                <w:rFonts w:ascii="Cambria Math" w:eastAsia="宋体" w:hAnsi="Cambria Math" w:cs="宋体"/>
+                <w:color w:val="000000"/>
+                <w:kern w:val="0"/>
+                <w:szCs w:val="21"/>
+              </w:rPr>
+              <m:t>n</m:t>
+            </m:r>
+          </m:e>
+        </m:nary>
+      </m:oMath>
+      <w:r>
+        <w:rPr>
+          <w:rFonts w:ascii="Verdana" w:eastAsia="宋体" w:hAnsi="Verdana" w:cs="宋体" w:hint="eastAsia"/>
+          <w:color w:val="000000"/>
+          <w:kern w:val="0"/>
+          <w:szCs w:val="21"/>
+        </w:rPr>
+        <w:t xml:space="preserve"> &gt;0.07</w:t>
+      </w:r>
+    </w:p>
+    <w:p/>
     <w:p>
       <w:pPr>
         <w:pStyle w:val="a5"/>
@@ -665,23 +889,12 @@
           <w:numId w:val="1"/>
         </w:numPr>
         <w:ind w:firstLineChars="0"/>
-        <w:rPr>
-          <w:rFonts w:hint="eastAsia"/>
-        </w:rPr>
-      </w:pPr>
-      <w:proofErr w:type="spellStart"/>
-      <w:r>
-        <w:rPr>
-          <w:rFonts w:hint="eastAsia"/>
-        </w:rPr>
-        <w:t>PartB</w:t>
-      </w:r>
-      <w:proofErr w:type="spellEnd"/>
-      <w:r>
-        <w:rPr>
-          <w:rFonts w:hint="eastAsia"/>
-        </w:rPr>
-        <w:t>:</w:t>
+      </w:pPr>
+      <w:r>
+        <w:rPr>
+          <w:rFonts w:hint="eastAsia"/>
+        </w:rPr>
+        <w:t>PartB:</w:t>
       </w:r>
       <w:r>
         <w:rPr>
@@ -691,44 +904,23 @@
       </w:r>
     </w:p>
     <w:p>
-      <w:pPr>
-        <w:rPr>
-          <w:rFonts w:hint="eastAsia"/>
-        </w:rPr>
-      </w:pPr>
       <w:r>
         <w:rPr>
           <w:rFonts w:hint="eastAsia"/>
         </w:rPr>
         <w:t>取得程序所在路径下所有</w:t>
       </w:r>
-      <w:proofErr w:type="spellStart"/>
       <w:r>
         <w:rPr>
           <w:rFonts w:hint="eastAsia"/>
         </w:rPr>
         <w:t>fasta</w:t>
       </w:r>
-      <w:proofErr w:type="spellEnd"/>
-      <w:r>
-        <w:rPr>
-          <w:rFonts w:hint="eastAsia"/>
-        </w:rPr>
-        <w:t>格式数据库，</w:t>
-      </w:r>
-      <w:proofErr w:type="gramStart"/>
-      <w:r>
-        <w:rPr>
-          <w:rFonts w:hint="eastAsia"/>
-        </w:rPr>
-        <w:t>遍历每</w:t>
-      </w:r>
-      <w:proofErr w:type="gramEnd"/>
-      <w:r>
-        <w:rPr>
-          <w:rFonts w:hint="eastAsia"/>
-        </w:rPr>
-        <w:t>数据库中序列。从每序列第一个氨基酸开始以</w:t>
+      <w:r>
+        <w:rPr>
+          <w:rFonts w:hint="eastAsia"/>
+        </w:rPr>
+        <w:t>格式数据库，遍历每数据库中序列。从每序列第一个氨基酸开始以</w:t>
       </w:r>
       <w:r>
         <w:rPr>
@@ -765,7 +957,6 @@
       <w:pPr>
         <w:rPr>
           <w:rStyle w:val="a6"/>
-          <w:rFonts w:hint="eastAsia"/>
         </w:rPr>
       </w:pPr>
       <w:r>
@@ -779,9 +970,6 @@
     <w:p>
       <w:pPr>
         <w:ind w:leftChars="200" w:left="420"/>
-        <w:rPr>
-          <w:rFonts w:hint="eastAsia"/>
-        </w:rPr>
       </w:pPr>
       <w:r>
         <w:rPr>
@@ -805,9 +993,6 @@
           <w:numId w:val="1"/>
         </w:numPr>
         <w:ind w:leftChars="200" w:left="840" w:firstLineChars="0"/>
-        <w:rPr>
-          <w:rFonts w:hint="eastAsia"/>
-        </w:rPr>
       </w:pPr>
       <w:r>
         <w:rPr>
@@ -819,21 +1004,7 @@
         <w:rPr>
           <w:rFonts w:hint="eastAsia"/>
         </w:rPr>
-        <w:t>如当前切片最后</w:t>
-      </w:r>
-      <w:proofErr w:type="gramStart"/>
-      <w:r>
-        <w:rPr>
-          <w:rFonts w:hint="eastAsia"/>
-        </w:rPr>
-        <w:t>一</w:t>
-      </w:r>
-      <w:proofErr w:type="gramEnd"/>
-      <w:r>
-        <w:rPr>
-          <w:rFonts w:hint="eastAsia"/>
-        </w:rPr>
-        <w:t>氨基酸为</w:t>
+        <w:t>如当前切片最后一氨基酸为</w:t>
       </w:r>
       <w:r>
         <w:rPr>
@@ -856,9 +1027,6 @@
           <w:numId w:val="1"/>
         </w:numPr>
         <w:ind w:leftChars="400" w:left="1260" w:firstLineChars="0"/>
-        <w:rPr>
-          <w:rFonts w:hint="eastAsia"/>
-        </w:rPr>
       </w:pPr>
       <w:r>
         <w:rPr>
@@ -882,21 +1050,7 @@
         <w:rPr>
           <w:rFonts w:hint="eastAsia"/>
         </w:rPr>
-        <w:t>中任意一个，则将总蛋白中下</w:t>
-      </w:r>
-      <w:proofErr w:type="gramStart"/>
-      <w:r>
-        <w:rPr>
-          <w:rFonts w:hint="eastAsia"/>
-        </w:rPr>
-        <w:t>一</w:t>
-      </w:r>
-      <w:proofErr w:type="gramEnd"/>
-      <w:r>
-        <w:rPr>
-          <w:rFonts w:hint="eastAsia"/>
-        </w:rPr>
-        <w:t>氨基酸加入当前切片，游标</w:t>
+        <w:t>中任意一个，则将总蛋白中下一氨基酸加入当前切片，游标</w:t>
       </w:r>
       <w:r>
         <w:rPr>
@@ -925,9 +1079,6 @@
           <w:numId w:val="1"/>
         </w:numPr>
         <w:ind w:leftChars="400" w:left="1260" w:firstLineChars="0"/>
-        <w:rPr>
-          <w:rFonts w:hint="eastAsia"/>
-        </w:rPr>
       </w:pPr>
       <w:r>
         <w:rPr>
@@ -962,9 +1113,6 @@
           <w:numId w:val="1"/>
         </w:numPr>
         <w:ind w:leftChars="200" w:left="840" w:firstLineChars="0"/>
-        <w:rPr>
-          <w:rFonts w:hint="eastAsia"/>
-        </w:rPr>
       </w:pPr>
       <w:r>
         <w:rPr>
@@ -976,21 +1124,7 @@
         <w:rPr>
           <w:rFonts w:hint="eastAsia"/>
         </w:rPr>
-        <w:t>如当前切片最后</w:t>
-      </w:r>
-      <w:proofErr w:type="gramStart"/>
-      <w:r>
-        <w:rPr>
-          <w:rFonts w:hint="eastAsia"/>
-        </w:rPr>
-        <w:t>一</w:t>
-      </w:r>
-      <w:proofErr w:type="gramEnd"/>
-      <w:r>
-        <w:rPr>
-          <w:rFonts w:hint="eastAsia"/>
-        </w:rPr>
-        <w:t>氨基酸不是</w:t>
+        <w:t>如当前切片最后一氨基酸不是</w:t>
       </w:r>
       <w:r>
         <w:rPr>
@@ -1013,9 +1147,6 @@
           <w:numId w:val="1"/>
         </w:numPr>
         <w:ind w:leftChars="400" w:left="1260" w:firstLineChars="0"/>
-        <w:rPr>
-          <w:rFonts w:hint="eastAsia"/>
-        </w:rPr>
       </w:pPr>
       <w:r>
         <w:rPr>
@@ -1065,14 +1196,12 @@
         </w:rPr>
         <w:t>或当前切片最后氨基酸是</w:t>
       </w:r>
-      <w:proofErr w:type="spellStart"/>
       <w:r>
         <w:rPr>
           <w:rFonts w:hint="eastAsia"/>
         </w:rPr>
         <w:t>PtS</w:t>
       </w:r>
-      <w:proofErr w:type="spellEnd"/>
       <w:r>
         <w:rPr>
           <w:rFonts w:hint="eastAsia"/>
@@ -1083,9 +1212,6 @@
     <w:p>
       <w:pPr>
         <w:ind w:leftChars="200" w:left="420"/>
-        <w:rPr>
-          <w:rFonts w:hint="eastAsia"/>
-        </w:rPr>
       </w:pPr>
       <w:r>
         <w:rPr>
@@ -1105,7 +1231,6 @@
         <w:ind w:leftChars="200" w:left="420"/>
         <w:rPr>
           <w:rStyle w:val="a6"/>
-          <w:rFonts w:hint="eastAsia"/>
         </w:rPr>
       </w:pPr>
       <w:r>
@@ -1120,7 +1245,6 @@
       <w:pPr>
         <w:rPr>
           <w:rStyle w:val="a6"/>
-          <w:rFonts w:hint="eastAsia"/>
           <w:b w:val="0"/>
         </w:rPr>
       </w:pPr>
@@ -1153,7 +1277,6 @@
       <w:pPr>
         <w:rPr>
           <w:rStyle w:val="a6"/>
-          <w:rFonts w:hint="eastAsia"/>
           <w:b w:val="0"/>
         </w:rPr>
       </w:pPr>
@@ -1186,7 +1309,6 @@
       <w:pPr>
         <w:rPr>
           <w:rStyle w:val="a6"/>
-          <w:rFonts w:hint="eastAsia"/>
           <w:b w:val="0"/>
         </w:rPr>
       </w:pPr>
@@ -1224,11 +1346,6 @@
       </w:r>
     </w:p>
     <w:p>
-      <w:pPr>
-        <w:rPr>
-          <w:rFonts w:hint="eastAsia"/>
-        </w:rPr>
-      </w:pPr>
       <w:r>
         <w:rPr>
           <w:rStyle w:val="a6"/>
@@ -1239,11 +1356,9 @@
       <w:r>
         <w:t>将待筛选序列的</w:t>
       </w:r>
-      <w:proofErr w:type="spellStart"/>
       <w:r>
         <w:t>fasta</w:t>
       </w:r>
-      <w:proofErr w:type="spellEnd"/>
       <w:r>
         <w:t>格式数据库</w:t>
       </w:r>
@@ -1297,7 +1412,6 @@
       <w:pPr>
         <w:rPr>
           <w:rStyle w:val="a6"/>
-          <w:rFonts w:hint="eastAsia"/>
           <w:b w:val="0"/>
         </w:rPr>
       </w:pPr>
@@ -1309,7 +1423,7 @@
         </w:rPr>
         <w:t>源代码：</w:t>
       </w:r>
-      <w:hyperlink r:id="rId7" w:history="1">
+      <w:hyperlink r:id="rId10" w:history="1">
         <w:r>
           <w:rPr>
             <w:rStyle w:val="a7"/>
@@ -1327,6 +1441,65 @@
     </w:sectPr>
   </w:body>
 </w:document>
+</file>
+
+<file path=word/comments.xml><?xml version="1.0" encoding="utf-8"?>
+<w:comments xmlns:ve="http://schemas.openxmlformats.org/markup-compatibility/2006" xmlns:o="urn:schemas-microsoft-com:office:office" xmlns:r="http://schemas.openxmlformats.org/officeDocument/2006/relationships" xmlns:m="http://schemas.openxmlformats.org/officeDocument/2006/math" xmlns:v="urn:schemas-microsoft-com:vml" xmlns:wp="http://schemas.openxmlformats.org/drawingml/2006/wordprocessingDrawing" xmlns:w10="urn:schemas-microsoft-com:office:word" xmlns:w="http://schemas.openxmlformats.org/wordprocessingml/2006/main" xmlns:wne="http://schemas.microsoft.com/office/word/2006/wordml">
+  <w:comment w:id="0" w:author="QM Lee" w:date="2019-05-18T12:42:00Z" w:initials="QL">
+    <w:p>
+      <w:pPr>
+        <w:pStyle w:val="ab"/>
+      </w:pPr>
+      <w:r>
+        <w:rPr>
+          <w:rStyle w:val="aa"/>
+        </w:rPr>
+        <w:annotationRef/>
+      </w:r>
+      <w:r>
+        <w:t>完善此类专业名词</w:t>
+      </w:r>
+    </w:p>
+  </w:comment>
+</w:comments>
+</file>
+
+<file path=word/endnotes.xml><?xml version="1.0" encoding="utf-8"?>
+<w:endnotes xmlns:ve="http://schemas.openxmlformats.org/markup-compatibility/2006" xmlns:o="urn:schemas-microsoft-com:office:office" xmlns:r="http://schemas.openxmlformats.org/officeDocument/2006/relationships" xmlns:m="http://schemas.openxmlformats.org/officeDocument/2006/math" xmlns:v="urn:schemas-microsoft-com:vml" xmlns:wp="http://schemas.openxmlformats.org/drawingml/2006/wordprocessingDrawing" xmlns:w10="urn:schemas-microsoft-com:office:word" xmlns:w="http://schemas.openxmlformats.org/wordprocessingml/2006/main" xmlns:wne="http://schemas.microsoft.com/office/word/2006/wordml">
+  <w:endnote w:type="separator" w:id="0">
+    <w:p>
+      <w:r>
+        <w:separator/>
+      </w:r>
+    </w:p>
+  </w:endnote>
+  <w:endnote w:type="continuationSeparator" w:id="1">
+    <w:p>
+      <w:r>
+        <w:continuationSeparator/>
+      </w:r>
+    </w:p>
+  </w:endnote>
+</w:endnotes>
+</file>
+
+<file path=word/footnotes.xml><?xml version="1.0" encoding="utf-8"?>
+<w:footnotes xmlns:ve="http://schemas.openxmlformats.org/markup-compatibility/2006" xmlns:o="urn:schemas-microsoft-com:office:office" xmlns:r="http://schemas.openxmlformats.org/officeDocument/2006/relationships" xmlns:m="http://schemas.openxmlformats.org/officeDocument/2006/math" xmlns:v="urn:schemas-microsoft-com:vml" xmlns:wp="http://schemas.openxmlformats.org/drawingml/2006/wordprocessingDrawing" xmlns:w10="urn:schemas-microsoft-com:office:word" xmlns:w="http://schemas.openxmlformats.org/wordprocessingml/2006/main" xmlns:wne="http://schemas.microsoft.com/office/word/2006/wordml">
+  <w:footnote w:type="separator" w:id="0">
+    <w:p>
+      <w:r>
+        <w:separator/>
+      </w:r>
+    </w:p>
+  </w:footnote>
+  <w:footnote w:type="continuationSeparator" w:id="1">
+    <w:p>
+      <w:r>
+        <w:continuationSeparator/>
+      </w:r>
+    </w:p>
+  </w:footnote>
+</w:footnotes>
 </file>
 
 <file path=word/numbering.xml><?xml version="1.0" encoding="utf-8"?>
@@ -1952,6 +2125,143 @@
       <w:u w:val="single"/>
     </w:rPr>
   </w:style>
+  <w:style w:type="paragraph" w:styleId="a8">
+    <w:name w:val="header"/>
+    <w:basedOn w:val="a"/>
+    <w:link w:val="Char1"/>
+    <w:uiPriority w:val="99"/>
+    <w:semiHidden/>
+    <w:unhideWhenUsed/>
+    <w:rsid w:val="00E54E82"/>
+    <w:pPr>
+      <w:pBdr>
+        <w:bottom w:val="single" w:sz="6" w:space="1" w:color="auto"/>
+      </w:pBdr>
+      <w:tabs>
+        <w:tab w:val="center" w:pos="4153"/>
+        <w:tab w:val="right" w:pos="8306"/>
+      </w:tabs>
+      <w:snapToGrid w:val="0"/>
+      <w:jc w:val="center"/>
+    </w:pPr>
+    <w:rPr>
+      <w:sz w:val="18"/>
+      <w:szCs w:val="18"/>
+    </w:rPr>
+  </w:style>
+  <w:style w:type="character" w:customStyle="1" w:styleId="Char1">
+    <w:name w:val="页眉 Char"/>
+    <w:basedOn w:val="a0"/>
+    <w:link w:val="a8"/>
+    <w:uiPriority w:val="99"/>
+    <w:semiHidden/>
+    <w:rsid w:val="00E54E82"/>
+    <w:rPr>
+      <w:sz w:val="18"/>
+      <w:szCs w:val="18"/>
+    </w:rPr>
+  </w:style>
+  <w:style w:type="paragraph" w:styleId="a9">
+    <w:name w:val="footer"/>
+    <w:basedOn w:val="a"/>
+    <w:link w:val="Char2"/>
+    <w:uiPriority w:val="99"/>
+    <w:semiHidden/>
+    <w:unhideWhenUsed/>
+    <w:rsid w:val="00E54E82"/>
+    <w:pPr>
+      <w:tabs>
+        <w:tab w:val="center" w:pos="4153"/>
+        <w:tab w:val="right" w:pos="8306"/>
+      </w:tabs>
+      <w:snapToGrid w:val="0"/>
+      <w:jc w:val="left"/>
+    </w:pPr>
+    <w:rPr>
+      <w:sz w:val="18"/>
+      <w:szCs w:val="18"/>
+    </w:rPr>
+  </w:style>
+  <w:style w:type="character" w:customStyle="1" w:styleId="Char2">
+    <w:name w:val="页脚 Char"/>
+    <w:basedOn w:val="a0"/>
+    <w:link w:val="a9"/>
+    <w:uiPriority w:val="99"/>
+    <w:semiHidden/>
+    <w:rsid w:val="00E54E82"/>
+    <w:rPr>
+      <w:sz w:val="18"/>
+      <w:szCs w:val="18"/>
+    </w:rPr>
+  </w:style>
+  <w:style w:type="character" w:styleId="aa">
+    <w:name w:val="annotation reference"/>
+    <w:basedOn w:val="a0"/>
+    <w:uiPriority w:val="99"/>
+    <w:semiHidden/>
+    <w:unhideWhenUsed/>
+    <w:rsid w:val="00E54E82"/>
+    <w:rPr>
+      <w:sz w:val="21"/>
+      <w:szCs w:val="21"/>
+    </w:rPr>
+  </w:style>
+  <w:style w:type="paragraph" w:styleId="ab">
+    <w:name w:val="annotation text"/>
+    <w:basedOn w:val="a"/>
+    <w:link w:val="Char3"/>
+    <w:uiPriority w:val="99"/>
+    <w:semiHidden/>
+    <w:unhideWhenUsed/>
+    <w:rsid w:val="00E54E82"/>
+    <w:pPr>
+      <w:jc w:val="left"/>
+    </w:pPr>
+  </w:style>
+  <w:style w:type="character" w:customStyle="1" w:styleId="Char3">
+    <w:name w:val="批注文字 Char"/>
+    <w:basedOn w:val="a0"/>
+    <w:link w:val="ab"/>
+    <w:uiPriority w:val="99"/>
+    <w:semiHidden/>
+    <w:rsid w:val="00E54E82"/>
+  </w:style>
+  <w:style w:type="paragraph" w:styleId="ac">
+    <w:name w:val="annotation subject"/>
+    <w:basedOn w:val="ab"/>
+    <w:next w:val="ab"/>
+    <w:link w:val="Char4"/>
+    <w:uiPriority w:val="99"/>
+    <w:semiHidden/>
+    <w:unhideWhenUsed/>
+    <w:rsid w:val="00E54E82"/>
+    <w:rPr>
+      <w:b/>
+      <w:bCs/>
+    </w:rPr>
+  </w:style>
+  <w:style w:type="character" w:customStyle="1" w:styleId="Char4">
+    <w:name w:val="批注主题 Char"/>
+    <w:basedOn w:val="Char3"/>
+    <w:link w:val="ac"/>
+    <w:uiPriority w:val="99"/>
+    <w:semiHidden/>
+    <w:rsid w:val="00E54E82"/>
+    <w:rPr>
+      <w:b/>
+      <w:bCs/>
+    </w:rPr>
+  </w:style>
+  <w:style w:type="character" w:styleId="ad">
+    <w:name w:val="Placeholder Text"/>
+    <w:basedOn w:val="a0"/>
+    <w:uiPriority w:val="99"/>
+    <w:semiHidden/>
+    <w:rsid w:val="0083421B"/>
+    <w:rPr>
+      <w:color w:val="808080"/>
+    </w:rPr>
+  </w:style>
 </w:styles>
 </file>
 
@@ -2102,47 +2412,6 @@
         </w:p>
       </w:docPartBody>
     </w:docPart>
-    <w:docPart>
-      <w:docPartPr>
-        <w:name w:val="073E35E31B6B44A2BA31968093927886"/>
-        <w:category>
-          <w:name w:val="常规"/>
-          <w:gallery w:val="placeholder"/>
-        </w:category>
-        <w:types>
-          <w:type w:val="bbPlcHdr"/>
-        </w:types>
-        <w:behaviors>
-          <w:behavior w:val="content"/>
-        </w:behaviors>
-        <w:guid w:val="{58CC04B8-C8F2-4B27-B14F-8D37D97E070E}"/>
-      </w:docPartPr>
-      <w:docPartBody>
-        <w:p>
-          <w:pPr>
-            <w:pStyle w:val="073E35E31B6B44A2BA31968093927886"/>
-          </w:pPr>
-          <w:r>
-            <w:rPr>
-              <w:lang w:val="zh-CN"/>
-            </w:rPr>
-            <w:t>[</w:t>
-          </w:r>
-          <w:r>
-            <w:rPr>
-              <w:lang w:val="zh-CN"/>
-            </w:rPr>
-            <w:t>在此处键入文档的摘要。摘要通常是对文档内容的简短总结。在此处键入文档的摘要。摘要通常是对文档内容的简短总结。</w:t>
-          </w:r>
-          <w:r>
-            <w:rPr>
-              <w:lang w:val="zh-CN"/>
-            </w:rPr>
-            <w:t>]</w:t>
-          </w:r>
-        </w:p>
-      </w:docPartBody>
-    </w:docPart>
   </w:docParts>
 </w:glossaryDocument>
 </file>
@@ -2185,6 +2454,20 @@
     <w:pitch w:val="variable"/>
     <w:sig w:usb0="E00006FF" w:usb1="420024FF" w:usb2="02000000" w:usb3="00000000" w:csb0="0000019F" w:csb1="00000000"/>
   </w:font>
+  <w:font w:name="Verdana">
+    <w:panose1 w:val="020B0604030504040204"/>
+    <w:charset w:val="00"/>
+    <w:family w:val="swiss"/>
+    <w:pitch w:val="variable"/>
+    <w:sig w:usb0="A00006FF" w:usb1="4000205B" w:usb2="00000010" w:usb3="00000000" w:csb0="0000019F" w:csb1="00000000"/>
+  </w:font>
+  <w:font w:name="Cambria Math">
+    <w:panose1 w:val="02040503050406030204"/>
+    <w:charset w:val="00"/>
+    <w:family w:val="roman"/>
+    <w:pitch w:val="variable"/>
+    <w:sig w:usb0="E00006FF" w:usb1="420024FF" w:usb2="02000000" w:usb3="00000000" w:csb0="0000019F" w:csb1="00000000"/>
+  </w:font>
 </w:fonts>
 </file>
 
@@ -2211,6 +2494,8 @@
     <w:rsidRoot w:val="00132FB8"/>
     <w:rsid w:val="00132FB8"/>
     <w:rsid w:val="00553D1F"/>
+    <w:rsid w:val="00D0653B"/>
+    <w:rsid w:val="00F5278C"/>
   </w:rsids>
   <m:mathPr>
     <m:mathFont m:val="Cambria Math"/>
@@ -2388,6 +2673,7 @@
   <w:style w:type="paragraph" w:default="1" w:styleId="a">
     <w:name w:val="Normal"/>
     <w:qFormat/>
+    <w:rsid w:val="00F5278C"/>
     <w:pPr>
       <w:widowControl w:val="0"/>
       <w:jc w:val="both"/>
@@ -2468,6 +2754,16 @@
       <w:widowControl w:val="0"/>
       <w:jc w:val="both"/>
     </w:pPr>
+  </w:style>
+  <w:style w:type="character" w:styleId="a3">
+    <w:name w:val="Placeholder Text"/>
+    <w:basedOn w:val="a0"/>
+    <w:uiPriority w:val="99"/>
+    <w:semiHidden/>
+    <w:rsid w:val="00D0653B"/>
+    <w:rPr>
+      <w:color w:val="808080"/>
+    </w:rPr>
   </w:style>
 </w:styles>
 </file>
@@ -2785,7 +3081,7 @@
 </file>
 
 <file path=customXml/itemProps2.xml><?xml version="1.0" encoding="utf-8"?>
-<ds:datastoreItem xmlns:ds="http://schemas.openxmlformats.org/officeDocument/2006/customXml" ds:itemID="{29C992E6-3A33-48B5-A768-BA43E95C3F02}">
+<ds:datastoreItem xmlns:ds="http://schemas.openxmlformats.org/officeDocument/2006/customXml" ds:itemID="{27234B03-7566-4DD5-98CA-E41D75108E62}">
   <ds:schemaRefs>
     <ds:schemaRef ds:uri="http://schemas.openxmlformats.org/officeDocument/2006/bibliography"/>
   </ds:schemaRefs>

</xml_diff>